<commit_message>
add fix for mojave
</commit_message>
<xml_diff>
--- a/mac_instructions_neurobrite.docx
+++ b/mac_instructions_neurobrite.docx
@@ -315,13 +315,7 @@
         <w:rPr>
           <w:rFonts w:ascii="Arial Unicode MS" w:eastAsia="Arial Unicode MS" w:hAnsi="Arial Unicode MS" w:cs="Arial Unicode MS"/>
         </w:rPr>
-        <w:t>Press “command” and “spacebar” at the same time → type “Terminal” into t</w:t>
-      </w:r>
-      <w:r>
-        <w:rPr>
-          <w:rFonts w:ascii="Arial Unicode MS" w:eastAsia="Arial Unicode MS" w:hAnsi="Arial Unicode MS" w:cs="Arial Unicode MS"/>
-        </w:rPr>
-        <w:t>he search bar → press the Terminal icon to open a new Terminal</w:t>
+        <w:t>Press “command” and “spacebar” at the same time → type “Terminal” into the search bar → press the Terminal icon to open a new Terminal</w:t>
       </w:r>
     </w:p>
     <w:p>
@@ -907,16 +901,7 @@
           <w:sz w:val="20"/>
           <w:szCs w:val="20"/>
         </w:rPr>
-        <w:t xml:space="preserve"> install python=</w:t>
-      </w:r>
-      <w:r>
-        <w:rPr>
-          <w:rFonts w:ascii="Consolas" w:eastAsia="Consolas" w:hAnsi="Consolas" w:cs="Consolas"/>
-          <w:color w:val="FF0000"/>
-          <w:sz w:val="20"/>
-          <w:szCs w:val="20"/>
-        </w:rPr>
-        <w:t>3.6</w:t>
+        <w:t xml:space="preserve"> install python=3.6</w:t>
       </w:r>
     </w:p>
     <w:p>
@@ -1129,18 +1114,7 @@
           <w:sz w:val="20"/>
           <w:szCs w:val="20"/>
         </w:rPr>
-        <w:t>-r requirements_mac</w:t>
-      </w:r>
-      <w:bookmarkStart w:id="0" w:name="_GoBack"/>
-      <w:bookmarkEnd w:id="0"/>
-      <w:r>
-        <w:rPr>
-          <w:rFonts w:ascii="Consolas" w:eastAsia="Consolas" w:hAnsi="Consolas" w:cs="Consolas"/>
-          <w:color w:val="FF0000"/>
-          <w:sz w:val="20"/>
-          <w:szCs w:val="20"/>
-        </w:rPr>
-        <w:t>.txt</w:t>
+        <w:t>-r requirements_mac.txt</w:t>
       </w:r>
     </w:p>
     <w:p>
@@ -1230,10 +1204,7 @@
         <w:contextualSpacing/>
       </w:pPr>
       <w:r>
-        <w:t>Ru</w:t>
-      </w:r>
-      <w:r>
-        <w:t>n the following commands in the Terminal:</w:t>
+        <w:t>Run the following commands in the Terminal:</w:t>
       </w:r>
     </w:p>
     <w:p>
@@ -1379,10 +1350,7 @@
         <w:contextualSpacing/>
       </w:pPr>
       <w:r>
-        <w:t>Ru</w:t>
-      </w:r>
-      <w:r>
-        <w:t>n the following commands in the Terminal:</w:t>
+        <w:t>Run the following commands in the Terminal:</w:t>
       </w:r>
     </w:p>
     <w:p>
@@ -1529,50 +1497,413 @@
     </w:p>
     <w:p>
       <w:pPr>
-        <w:ind w:left="720" w:firstLine="720"/>
-        <w:rPr>
-          <w:rFonts w:ascii="Consolas" w:eastAsia="Consolas" w:hAnsi="Consolas" w:cs="Consolas"/>
-          <w:color w:val="FF0000"/>
-          <w:sz w:val="20"/>
-          <w:szCs w:val="20"/>
-        </w:rPr>
-      </w:pPr>
-    </w:p>
-    <w:p>
-      <w:pPr>
-        <w:rPr>
-          <w:rFonts w:ascii="Consolas" w:eastAsia="Consolas" w:hAnsi="Consolas" w:cs="Consolas"/>
-          <w:color w:val="FF0000"/>
-          <w:sz w:val="20"/>
-          <w:szCs w:val="20"/>
-        </w:rPr>
-      </w:pPr>
-    </w:p>
-    <w:p>
-      <w:pPr>
-        <w:rPr>
-          <w:rFonts w:ascii="Consolas" w:eastAsia="Consolas" w:hAnsi="Consolas" w:cs="Consolas"/>
-          <w:color w:val="FF0000"/>
-          <w:sz w:val="20"/>
-          <w:szCs w:val="20"/>
-        </w:rPr>
-      </w:pPr>
-    </w:p>
-    <w:p>
-      <w:pPr>
-        <w:rPr>
-          <w:rFonts w:ascii="Consolas" w:eastAsia="Consolas" w:hAnsi="Consolas" w:cs="Consolas"/>
-          <w:color w:val="FF0000"/>
-          <w:sz w:val="20"/>
-          <w:szCs w:val="20"/>
-        </w:rPr>
-      </w:pPr>
-      <w:r>
+        <w:rPr>
+          <w:rFonts w:ascii="Consolas" w:eastAsia="Consolas" w:hAnsi="Consolas" w:cs="Consolas"/>
+          <w:color w:val="FF0000"/>
+          <w:sz w:val="20"/>
+          <w:szCs w:val="20"/>
+        </w:rPr>
+      </w:pPr>
+    </w:p>
+    <w:p>
+      <w:pPr>
+        <w:numPr>
+          <w:ilvl w:val="0"/>
+          <w:numId w:val="5"/>
+        </w:numPr>
+        <w:contextualSpacing/>
+      </w:pPr>
+      <w:r>
+        <w:t xml:space="preserve">If your mac OS is </w:t>
+      </w:r>
+      <w:r>
+        <w:rPr>
+          <w:b/>
+        </w:rPr>
+        <w:t>Mojave</w:t>
+      </w:r>
+      <w:r>
+        <w:t>, you might need to run th</w:t>
+      </w:r>
+      <w:r>
+        <w:t>ese additional</w:t>
+      </w:r>
+      <w:r>
+        <w:t xml:space="preserve"> step</w:t>
+      </w:r>
+      <w:r>
+        <w:t>s</w:t>
+      </w:r>
+      <w:r>
+        <w:t>:</w:t>
+      </w:r>
+    </w:p>
+    <w:p>
+      <w:pPr>
+        <w:ind w:left="720"/>
+        <w:rPr>
+          <w:rFonts w:ascii="Consolas" w:eastAsia="Consolas" w:hAnsi="Consolas" w:cs="Consolas"/>
+          <w:color w:val="FF0000"/>
+          <w:sz w:val="20"/>
+          <w:szCs w:val="20"/>
+        </w:rPr>
+      </w:pPr>
+      <w:r>
+        <w:rPr>
+          <w:rFonts w:ascii="Consolas" w:eastAsia="Consolas" w:hAnsi="Consolas" w:cs="Consolas"/>
+          <w:color w:val="FF0000"/>
+          <w:sz w:val="20"/>
+          <w:szCs w:val="20"/>
+        </w:rPr>
+        <w:t>cd ~/miniconda3/envs/nbmac/lib/python3.6/site-packages/pygatt/backends/bgapi</w:t>
+      </w:r>
+    </w:p>
+    <w:p>
+      <w:pPr>
+        <w:numPr>
+          <w:ilvl w:val="0"/>
+          <w:numId w:val="5"/>
+        </w:numPr>
+        <w:contextualSpacing/>
+      </w:pPr>
+      <w:r>
+        <w:t>Open the file “bgapi.py” in a text editor</w:t>
+      </w:r>
+    </w:p>
+    <w:p>
+      <w:pPr>
+        <w:numPr>
+          <w:ilvl w:val="0"/>
+          <w:numId w:val="5"/>
+        </w:numPr>
+        <w:contextualSpacing/>
+      </w:pPr>
+      <w:r>
+        <w:t>Find the following lines:</w:t>
+      </w:r>
+    </w:p>
+    <w:p>
+      <w:pPr>
+        <w:ind w:left="360" w:firstLine="360"/>
+        <w:rPr>
+          <w:rFonts w:ascii="Consolas" w:eastAsia="Consolas" w:hAnsi="Consolas" w:cs="Consolas"/>
+          <w:color w:val="FF0000"/>
+          <w:sz w:val="20"/>
+          <w:szCs w:val="20"/>
+        </w:rPr>
+      </w:pPr>
+      <w:proofErr w:type="spellStart"/>
+      <w:proofErr w:type="gramStart"/>
+      <w:r>
+        <w:rPr>
+          <w:rFonts w:ascii="Consolas" w:eastAsia="Consolas" w:hAnsi="Consolas" w:cs="Consolas"/>
+          <w:color w:val="FF0000"/>
+          <w:sz w:val="20"/>
+          <w:szCs w:val="20"/>
+        </w:rPr>
+        <w:t>self.send</w:t>
+      </w:r>
+      <w:proofErr w:type="gramEnd"/>
+      <w:r>
+        <w:rPr>
+          <w:rFonts w:ascii="Consolas" w:eastAsia="Consolas" w:hAnsi="Consolas" w:cs="Consolas"/>
+          <w:color w:val="FF0000"/>
+          <w:sz w:val="20"/>
+          <w:szCs w:val="20"/>
+        </w:rPr>
+        <w:t>_command</w:t>
+      </w:r>
+      <w:proofErr w:type="spellEnd"/>
+      <w:r>
+        <w:rPr>
+          <w:rFonts w:ascii="Consolas" w:eastAsia="Consolas" w:hAnsi="Consolas" w:cs="Consolas"/>
+          <w:color w:val="FF0000"/>
+          <w:sz w:val="20"/>
+          <w:szCs w:val="20"/>
+        </w:rPr>
+        <w:t>(</w:t>
+      </w:r>
+      <w:proofErr w:type="spellStart"/>
+      <w:r>
+        <w:rPr>
+          <w:rFonts w:ascii="Consolas" w:eastAsia="Consolas" w:hAnsi="Consolas" w:cs="Consolas"/>
+          <w:color w:val="FF0000"/>
+          <w:sz w:val="20"/>
+          <w:szCs w:val="20"/>
+        </w:rPr>
+        <w:t>CommandBuilder.system_reset</w:t>
+      </w:r>
+      <w:proofErr w:type="spellEnd"/>
+      <w:r>
+        <w:rPr>
+          <w:rFonts w:ascii="Consolas" w:eastAsia="Consolas" w:hAnsi="Consolas" w:cs="Consolas"/>
+          <w:color w:val="FF0000"/>
+          <w:sz w:val="20"/>
+          <w:szCs w:val="20"/>
+        </w:rPr>
+        <w:t>(0))</w:t>
+      </w:r>
+    </w:p>
+    <w:p>
+      <w:pPr>
+        <w:ind w:firstLine="720"/>
+        <w:rPr>
+          <w:rFonts w:ascii="Consolas" w:eastAsia="Consolas" w:hAnsi="Consolas" w:cs="Consolas"/>
+          <w:color w:val="FF0000"/>
+          <w:sz w:val="20"/>
+          <w:szCs w:val="20"/>
+        </w:rPr>
+      </w:pPr>
+      <w:proofErr w:type="gramStart"/>
+      <w:r>
+        <w:rPr>
+          <w:rFonts w:ascii="Consolas" w:eastAsia="Consolas" w:hAnsi="Consolas" w:cs="Consolas"/>
+          <w:color w:val="FF0000"/>
+          <w:sz w:val="20"/>
+          <w:szCs w:val="20"/>
+        </w:rPr>
+        <w:t>self._</w:t>
+      </w:r>
+      <w:proofErr w:type="spellStart"/>
+      <w:proofErr w:type="gramEnd"/>
+      <w:r>
+        <w:rPr>
+          <w:rFonts w:ascii="Consolas" w:eastAsia="Consolas" w:hAnsi="Consolas" w:cs="Consolas"/>
+          <w:color w:val="FF0000"/>
+          <w:sz w:val="20"/>
+          <w:szCs w:val="20"/>
+        </w:rPr>
+        <w:t>ser.flush</w:t>
+      </w:r>
+      <w:proofErr w:type="spellEnd"/>
+      <w:r>
+        <w:rPr>
+          <w:rFonts w:ascii="Consolas" w:eastAsia="Consolas" w:hAnsi="Consolas" w:cs="Consolas"/>
+          <w:color w:val="FF0000"/>
+          <w:sz w:val="20"/>
+          <w:szCs w:val="20"/>
+        </w:rPr>
+        <w:t>()</w:t>
+      </w:r>
+    </w:p>
+    <w:p>
+      <w:pPr>
+        <w:ind w:firstLine="720"/>
+        <w:rPr>
+          <w:rFonts w:ascii="Consolas" w:eastAsia="Consolas" w:hAnsi="Consolas" w:cs="Consolas"/>
+          <w:color w:val="FF0000"/>
+          <w:sz w:val="20"/>
+          <w:szCs w:val="20"/>
+        </w:rPr>
+      </w:pPr>
+      <w:proofErr w:type="gramStart"/>
+      <w:r>
+        <w:rPr>
+          <w:rFonts w:ascii="Consolas" w:eastAsia="Consolas" w:hAnsi="Consolas" w:cs="Consolas"/>
+          <w:color w:val="FF0000"/>
+          <w:sz w:val="20"/>
+          <w:szCs w:val="20"/>
+        </w:rPr>
+        <w:t>self._</w:t>
+      </w:r>
+      <w:proofErr w:type="spellStart"/>
+      <w:proofErr w:type="gramEnd"/>
+      <w:r>
+        <w:rPr>
+          <w:rFonts w:ascii="Consolas" w:eastAsia="Consolas" w:hAnsi="Consolas" w:cs="Consolas"/>
+          <w:color w:val="FF0000"/>
+          <w:sz w:val="20"/>
+          <w:szCs w:val="20"/>
+        </w:rPr>
+        <w:t>ser.close</w:t>
+      </w:r>
+      <w:proofErr w:type="spellEnd"/>
+      <w:r>
+        <w:rPr>
+          <w:rFonts w:ascii="Consolas" w:eastAsia="Consolas" w:hAnsi="Consolas" w:cs="Consolas"/>
+          <w:color w:val="FF0000"/>
+          <w:sz w:val="20"/>
+          <w:szCs w:val="20"/>
+        </w:rPr>
+        <w:t>()</w:t>
+      </w:r>
+    </w:p>
+    <w:p>
+      <w:pPr>
+        <w:numPr>
+          <w:ilvl w:val="0"/>
+          <w:numId w:val="5"/>
+        </w:numPr>
+        <w:contextualSpacing/>
+      </w:pPr>
+      <w:r>
+        <w:t>Add this line after the last line above (i.e. after “</w:t>
+      </w:r>
+      <w:proofErr w:type="gramStart"/>
+      <w:r>
+        <w:t>self._</w:t>
+      </w:r>
+      <w:proofErr w:type="spellStart"/>
+      <w:proofErr w:type="gramEnd"/>
+      <w:r>
+        <w:t>ser.close</w:t>
+      </w:r>
+      <w:proofErr w:type="spellEnd"/>
+      <w:r>
+        <w:t>()”):</w:t>
+      </w:r>
+    </w:p>
+    <w:p>
+      <w:pPr>
+        <w:ind w:left="360" w:firstLine="360"/>
+        <w:contextualSpacing/>
+        <w:rPr>
+          <w:rFonts w:ascii="Consolas" w:eastAsia="Consolas" w:hAnsi="Consolas" w:cs="Consolas"/>
+          <w:color w:val="FF0000"/>
+          <w:sz w:val="20"/>
+          <w:szCs w:val="20"/>
+        </w:rPr>
+      </w:pPr>
+      <w:proofErr w:type="spellStart"/>
+      <w:proofErr w:type="gramStart"/>
+      <w:r>
+        <w:rPr>
+          <w:rFonts w:ascii="Consolas" w:eastAsia="Consolas" w:hAnsi="Consolas" w:cs="Consolas"/>
+          <w:color w:val="FF0000"/>
+          <w:sz w:val="20"/>
+          <w:szCs w:val="20"/>
+        </w:rPr>
+        <w:t>time.sleep</w:t>
+      </w:r>
+      <w:proofErr w:type="spellEnd"/>
+      <w:proofErr w:type="gramEnd"/>
+      <w:r>
+        <w:rPr>
+          <w:rFonts w:ascii="Consolas" w:eastAsia="Consolas" w:hAnsi="Consolas" w:cs="Consolas"/>
+          <w:color w:val="FF0000"/>
+          <w:sz w:val="20"/>
+          <w:szCs w:val="20"/>
+        </w:rPr>
+        <w:t>(2)</w:t>
+      </w:r>
+    </w:p>
+    <w:p>
+      <w:pPr>
+        <w:numPr>
+          <w:ilvl w:val="0"/>
+          <w:numId w:val="5"/>
+        </w:numPr>
+        <w:contextualSpacing/>
+      </w:pPr>
+      <w:r>
+        <w:t xml:space="preserve">Save and close the file </w:t>
+      </w:r>
+    </w:p>
+    <w:p>
+      <w:pPr>
+        <w:numPr>
+          <w:ilvl w:val="0"/>
+          <w:numId w:val="5"/>
+        </w:numPr>
+        <w:contextualSpacing/>
+      </w:pPr>
+      <w:r>
+        <w:t xml:space="preserve">Source: </w:t>
+      </w:r>
+      <w:hyperlink r:id="rId8" w:history="1">
+        <w:r>
+          <w:rPr>
+            <w:rStyle w:val="Hyperlink"/>
+            <w:rFonts w:ascii="Consolas" w:eastAsia="Consolas" w:hAnsi="Consolas" w:cs="Consolas"/>
+            <w:sz w:val="20"/>
+            <w:szCs w:val="20"/>
+          </w:rPr>
+          <w:t>https://github.com/peplin/pygatt/issues/159</w:t>
+        </w:r>
+      </w:hyperlink>
+    </w:p>
+    <w:p>
+      <w:pPr>
+        <w:rPr>
+          <w:rFonts w:ascii="Consolas" w:eastAsia="Consolas" w:hAnsi="Consolas" w:cs="Consolas"/>
+          <w:color w:val="FF0000"/>
+          <w:sz w:val="20"/>
+          <w:szCs w:val="20"/>
+        </w:rPr>
+      </w:pPr>
+    </w:p>
+    <w:p>
+      <w:pPr>
         <w:rPr>
           <w:b/>
           <w:color w:val="0000FF"/>
           <w:u w:val="single"/>
         </w:rPr>
+      </w:pPr>
+    </w:p>
+    <w:p>
+      <w:pPr>
+        <w:rPr>
+          <w:b/>
+          <w:color w:val="0000FF"/>
+          <w:u w:val="single"/>
+        </w:rPr>
+      </w:pPr>
+    </w:p>
+    <w:p>
+      <w:pPr>
+        <w:rPr>
+          <w:b/>
+          <w:color w:val="0000FF"/>
+          <w:u w:val="single"/>
+        </w:rPr>
+      </w:pPr>
+    </w:p>
+    <w:p>
+      <w:pPr>
+        <w:rPr>
+          <w:b/>
+          <w:color w:val="0000FF"/>
+          <w:u w:val="single"/>
+        </w:rPr>
+      </w:pPr>
+    </w:p>
+    <w:p>
+      <w:pPr>
+        <w:rPr>
+          <w:b/>
+          <w:color w:val="0000FF"/>
+          <w:u w:val="single"/>
+        </w:rPr>
+      </w:pPr>
+    </w:p>
+    <w:p>
+      <w:pPr>
+        <w:rPr>
+          <w:b/>
+          <w:color w:val="0000FF"/>
+          <w:u w:val="single"/>
+        </w:rPr>
+      </w:pPr>
+    </w:p>
+    <w:p>
+      <w:pPr>
+        <w:rPr>
+          <w:rFonts w:ascii="Consolas" w:eastAsia="Consolas" w:hAnsi="Consolas" w:cs="Consolas"/>
+          <w:color w:val="FF0000"/>
+          <w:sz w:val="20"/>
+          <w:szCs w:val="20"/>
+        </w:rPr>
+      </w:pPr>
+      <w:bookmarkStart w:id="0" w:name="_GoBack"/>
+      <w:bookmarkEnd w:id="0"/>
+      <w:r>
+        <w:rPr>
+          <w:b/>
+          <w:color w:val="0000FF"/>
+          <w:u w:val="single"/>
+        </w:rPr>
+        <w:lastRenderedPageBreak/>
         <w:t xml:space="preserve">STEP 3: Working with </w:t>
       </w:r>
       <w:proofErr w:type="spellStart"/>
@@ -1824,10 +2155,7 @@
         <w:contextualSpacing/>
       </w:pPr>
       <w:r>
-        <w:t>The rest of the instructions for running experiments and analyzing data are i</w:t>
-      </w:r>
-      <w:r>
-        <w:t xml:space="preserve">n the </w:t>
+        <w:t xml:space="preserve">The rest of the instructions for running experiments and analyzing data are in the </w:t>
       </w:r>
       <w:proofErr w:type="spellStart"/>
       <w:r>
@@ -1914,7 +2242,6 @@
         <w:contextualSpacing/>
       </w:pPr>
       <w:r>
-        <w:lastRenderedPageBreak/>
         <w:t>Close the tab for the experiment notebook (e.g. mac_n170.ipynb) in your browser</w:t>
       </w:r>
     </w:p>
@@ -1971,10 +2298,7 @@
         <w:contextualSpacing/>
       </w:pPr>
       <w:r>
-        <w:t xml:space="preserve">In your terminal, press Ctrl + C, then press “y” and Enter when prompted to finish shutting </w:t>
-      </w:r>
-      <w:r>
-        <w:t xml:space="preserve">down the </w:t>
+        <w:t xml:space="preserve">In your terminal, press Ctrl + C, then press “y” and Enter when prompted to finish shutting down the </w:t>
       </w:r>
       <w:proofErr w:type="spellStart"/>
       <w:r>
@@ -2004,7 +2328,7 @@
                     <pic:cNvPicPr preferRelativeResize="0"/>
                   </pic:nvPicPr>
                   <pic:blipFill>
-                    <a:blip r:embed="rId8"/>
+                    <a:blip r:embed="rId9"/>
                     <a:srcRect/>
                     <a:stretch>
                       <a:fillRect/>
@@ -2032,6 +2356,7 @@
         <w:rPr>
           <w:noProof/>
         </w:rPr>
+        <w:lastRenderedPageBreak/>
         <w:drawing>
           <wp:inline distT="114300" distB="114300" distL="114300" distR="114300">
             <wp:extent cx="5943600" cy="2082800"/>
@@ -2046,7 +2371,7 @@
                     <pic:cNvPicPr preferRelativeResize="0"/>
                   </pic:nvPicPr>
                   <pic:blipFill>
-                    <a:blip r:embed="rId9"/>
+                    <a:blip r:embed="rId10"/>
                     <a:srcRect/>
                     <a:stretch>
                       <a:fillRect/>
@@ -2088,7 +2413,7 @@
                     <pic:cNvPicPr preferRelativeResize="0"/>
                   </pic:nvPicPr>
                   <pic:blipFill>
-                    <a:blip r:embed="rId10"/>
+                    <a:blip r:embed="rId11"/>
                     <a:srcRect/>
                     <a:stretch>
                       <a:fillRect/>
@@ -3366,6 +3691,40 @@
       <w:szCs w:val="30"/>
     </w:rPr>
   </w:style>
+  <w:style w:type="character" w:styleId="Hyperlink">
+    <w:name w:val="Hyperlink"/>
+    <w:basedOn w:val="DefaultParagraphFont"/>
+    <w:uiPriority w:val="99"/>
+    <w:unhideWhenUsed/>
+    <w:rsid w:val="00D875E2"/>
+    <w:rPr>
+      <w:color w:val="0000FF" w:themeColor="hyperlink"/>
+      <w:u w:val="single"/>
+    </w:rPr>
+  </w:style>
+  <w:style w:type="character" w:styleId="UnresolvedMention">
+    <w:name w:val="Unresolved Mention"/>
+    <w:basedOn w:val="DefaultParagraphFont"/>
+    <w:uiPriority w:val="99"/>
+    <w:semiHidden/>
+    <w:unhideWhenUsed/>
+    <w:rsid w:val="00D875E2"/>
+    <w:rPr>
+      <w:color w:val="605E5C"/>
+      <w:shd w:val="clear" w:color="auto" w:fill="E1DFDD"/>
+    </w:rPr>
+  </w:style>
+  <w:style w:type="paragraph" w:styleId="ListParagraph">
+    <w:name w:val="List Paragraph"/>
+    <w:basedOn w:val="Normal"/>
+    <w:uiPriority w:val="34"/>
+    <w:qFormat/>
+    <w:rsid w:val="00767978"/>
+    <w:pPr>
+      <w:ind w:left="720"/>
+      <w:contextualSpacing/>
+    </w:pPr>
+  </w:style>
 </w:styles>
 </file>
 

</xml_diff>